<commit_message>
Sin nada de login
</commit_message>
<xml_diff>
--- a/backend/db/facturas_generadas/2.docx
+++ b/backend/db/facturas_generadas/2.docx
@@ -128,7 +128,7 @@
                 <w:b/>
                 <w:szCs w:val="28"/>
               </w:rPr>
-              <w:t xml:space="preserve">CAI N°5</w:t>
+              <w:t xml:space="preserve">CAI N°1</w:t>
             </w:r>
             <w:r>
               <w:rPr>
@@ -137,7 +137,7 @@
                 <w:szCs w:val="28"/>
               </w:rPr>
               <w:br/>
-              <w:t xml:space="preserve">C.abierto</w:t>
+              <w:t xml:space="preserve">C.cerrado</w:t>
             </w:r>
           </w:p>
         </w:tc>
@@ -386,7 +386,7 @@
           <w:sz w:val="20"/>
           <w:szCs w:val="20"/>
         </w:rPr>
-        <w:t xml:space="preserve">2022-01-07</w:t>
+        <w:t xml:space="preserve">2022-01-09</w:t>
       </w:r>
     </w:p>
     <w:p>
@@ -833,7 +833,7 @@
                 <w:sz w:val="20"/>
                 <w:szCs w:val="20"/>
               </w:rPr>
-              <w:t xml:space="preserve">GERARD CANO GÓMEZ</w:t>
+              <w:t xml:space="preserve">CENCOSUD S.A.</w:t>
             </w:r>
           </w:p>
         </w:tc>
@@ -896,7 +896,7 @@
                 <w:sz w:val="20"/>
                 <w:szCs w:val="20"/>
               </w:rPr>
-              <w:t xml:space="preserve"/>
+              <w:t xml:space="preserve">asd</w:t>
             </w:r>
           </w:p>
         </w:tc>
@@ -959,7 +959,7 @@
                 <w:sz w:val="20"/>
                 <w:szCs w:val="20"/>
               </w:rPr>
-              <w:t xml:space="preserve"/>
+              <w:t xml:space="preserve">asd</w:t>
             </w:r>
           </w:p>
         </w:tc>
@@ -1022,7 +1022,7 @@
                 <w:sz w:val="20"/>
                 <w:szCs w:val="20"/>
               </w:rPr>
-              <w:t xml:space="preserve"/>
+              <w:t xml:space="preserve">asd</w:t>
             </w:r>
           </w:p>
         </w:tc>
@@ -1085,7 +1085,7 @@
                 <w:sz w:val="20"/>
                 <w:szCs w:val="20"/>
               </w:rPr>
-              <w:t xml:space="preserve">12076136-6</w:t>
+              <w:t xml:space="preserve">12621140-6</w:t>
             </w:r>
           </w:p>
         </w:tc>
@@ -1148,7 +1148,7 @@
                 <w:sz w:val="20"/>
                 <w:szCs w:val="20"/>
               </w:rPr>
-              <w:t xml:space="preserve">/</w:t>
+              <w:t xml:space="preserve">/maipu</w:t>
             </w:r>
           </w:p>
         </w:tc>
@@ -1256,7 +1256,7 @@
                 <w:sz w:val="20"/>
                 <w:szCs w:val="20"/>
               </w:rPr>
-              <w:t xml:space="preserve">936577225</w:t>
+              <w:t xml:space="preserve">123123123</w:t>
             </w:r>
           </w:p>
         </w:tc>
@@ -1313,7 +1313,7 @@
                 <w:sz w:val="20"/>
                 <w:szCs w:val="20"/>
               </w:rPr>
-              <w:t xml:space="preserve">02/10/2022</w:t>
+              <w:t xml:space="preserve">21/12/2021</w:t>
             </w:r>
           </w:p>
         </w:tc>
@@ -1555,7 +1555,7 @@
                 <w:sz w:val="18"/>
                 <w:lang w:val="pt-BR"/>
               </w:rPr>
-              <w:t xml:space="preserve">Aplicación De Técnicas De Control De Inventarios</w:t>
+              <w:t xml:space="preserve">Aplicación De Herramientas De Redacción Y Ortografía Para Profesionales</w:t>
             </w:r>
           </w:p>
           <w:p>
@@ -1585,7 +1585,7 @@
                 <w:sz w:val="18"/>
                 <w:lang w:val="pt-BR"/>
               </w:rPr>
-              <w:t xml:space="preserve">1238020234</w:t>
+              <w:t xml:space="preserve">1238020242</w:t>
             </w:r>
           </w:p>
           <w:p>
@@ -1618,7 +1618,7 @@
                 <w:sz w:val="18"/>
                 <w:lang w:val="pt-BR"/>
               </w:rPr>
-              <w:t xml:space="preserve">40</w:t>
+              <w:t xml:space="preserve">42</w:t>
             </w:r>
           </w:p>
           <w:p>
@@ -1841,7 +1841,7 @@
                 <w:sz w:val="18"/>
                 <w:szCs w:val="20"/>
               </w:rPr>
-              <w:t xml:space="preserve">160000</w:t>
+              <w:t xml:space="preserve">168000</w:t>
             </w:r>
           </w:p>
           <w:p>
@@ -1882,7 +1882,7 @@
                 <w:sz w:val="18"/>
                 <w:szCs w:val="20"/>
               </w:rPr>
-              <w:t xml:space="preserve">160000</w:t>
+              <w:t xml:space="preserve">168000</w:t>
             </w:r>
             <w:r>
               <w:rPr>
@@ -2110,7 +2110,7 @@
                 <w:sz w:val="18"/>
                 <w:szCs w:val="20"/>
               </w:rPr>
-              <w:t xml:space="preserve">160000</w:t>
+              <w:t xml:space="preserve">168000</w:t>
             </w:r>
             <w:r>
               <w:rPr>
@@ -2228,7 +2228,7 @@
               <w:rPr>
                 <w:sz w:val="20"/>
               </w:rPr>
-              <w:t xml:space="preserve">X</w:t>
+              <w:t xml:space="preserve"/>
             </w:r>
           </w:p>
         </w:tc>
@@ -2302,7 +2302,7 @@
                 <w:sz w:val="20"/>
                 <w:szCs w:val="20"/>
               </w:rPr>
-              <w:t xml:space="preserve"/>
+              <w:t xml:space="preserve">X</w:t>
             </w:r>
           </w:p>
         </w:tc>
@@ -2405,7 +2405,7 @@
                 <w:sz w:val="20"/>
                 <w:szCs w:val="20"/>
               </w:rPr>
-              <w:t xml:space="preserve">None</w:t>
+              <w:t xml:space="preserve"/>
             </w:r>
           </w:p>
         </w:tc>
@@ -2472,7 +2472,7 @@
                 <w:sz w:val="20"/>
                 <w:szCs w:val="20"/>
               </w:rPr>
-              <w:t xml:space="preserve">12345</w:t>
+              <w:t xml:space="preserve">123123</w:t>
             </w:r>
           </w:p>
         </w:tc>
@@ -2549,7 +2549,7 @@
           <w:szCs w:val="20"/>
           <w:lang w:val="en-US"/>
         </w:rPr>
-        <w:t xml:space="preserve">Prueba factura null</w:t>
+        <w:t xml:space="preserve">ivan weco 2</w:t>
       </w:r>
     </w:p>
     <w:p>

</xml_diff>